<commit_message>
Music - Histeria Neanderthals Vocalizing and Playing Instruments - fix - 11/7/2025
</commit_message>
<xml_diff>
--- a/Music/1-Prehistoric/1-Histeria Neanderthals Vocalizing and Playing Instruments/1-Core (328 KB)/Nathan Plays Acnh/2-Video Tracks/Source.docx
+++ b/Music/1-Prehistoric/1-Histeria Neanderthals Vocalizing and Playing Instruments/1-Core (328 KB)/Nathan Plays Acnh/2-Video Tracks/Source.docx
@@ -14,7 +14,7 @@
         <w:pStyle w:val="ListParagraph"/>
         <w:numPr>
           <w:ilvl w:val="0"/>
-          <w:numId w:val="2"/>
+          <w:numId w:val="3"/>
         </w:numPr>
         <w:rPr>
           <w:lang w:val="en-US"/>
@@ -129,10 +129,7 @@
     </w:p>
     <w:p>
       <w:pPr>
-        <w:ind w:firstLine="720"/>
-        <w:rPr>
-          <w:lang w:val="en-US"/>
-        </w:rPr>
+        <w:ind w:left="720"/>
       </w:pPr>
       <w:r>
         <w:t xml:space="preserve">* </w:t>
@@ -150,6 +147,28 @@
           <w:lang w:val="en-US"/>
         </w:rPr>
         <w:t>: Entertainment</w:t>
+      </w:r>
+      <w:r>
+        <w:rPr>
+          <w:lang w:val="en-US"/>
+        </w:rPr>
+        <w:br/>
+      </w:r>
+      <w:r>
+        <w:t xml:space="preserve">* </w:t>
+      </w:r>
+      <w:r>
+        <w:rPr>
+          <w:b/>
+          <w:bCs/>
+        </w:rPr>
+        <w:t>Source Platform</w:t>
+      </w:r>
+      <w:r>
+        <w:t xml:space="preserve">: </w:t>
+      </w:r>
+      <w:r>
+        <w:t>YouTube (https://www.youtube.com)</w:t>
       </w:r>
     </w:p>
     <w:p>
@@ -197,18 +216,26 @@
         <w:br/>
       </w:r>
       <w:r>
+        <w:t xml:space="preserve">* </w:t>
+      </w:r>
+      <w:r>
         <w:rPr>
           <w:b/>
           <w:bCs/>
-          <w:lang w:val="en-US"/>
-        </w:rPr>
-        <w:t xml:space="preserve">* Download Server / Mirror: </w:t>
-      </w:r>
-      <w:r>
-        <w:rPr>
-          <w:lang w:val="en-US"/>
-        </w:rPr>
-        <w:t>youtube.com</w:t>
+        </w:rPr>
+        <w:t>Download Server / Mirror</w:t>
+      </w:r>
+      <w:r>
+        <w:t xml:space="preserve">: </w:t>
+      </w:r>
+      <w:r>
+        <w:t>https://www.youtube.com [YouTube Server]</w:t>
+      </w:r>
+      <w:r>
+        <w:br/>
+      </w:r>
+      <w:r>
+        <w:t xml:space="preserve">* </w:t>
       </w:r>
       <w:r>
         <w:rPr>
@@ -216,8 +243,25 @@
           <w:bCs/>
           <w:lang w:val="en-US"/>
         </w:rPr>
-        <w:br/>
-      </w:r>
+        <w:t>Download Method</w:t>
+      </w:r>
+      <w:r>
+        <w:rPr>
+          <w:lang w:val="en-US"/>
+        </w:rPr>
+        <w:t xml:space="preserve">: </w:t>
+      </w:r>
+      <w:r>
+        <w:t>Application: Tube Owner – Microsoft App (https://apps.microsoft.com/detail/tube-owner/9N9JX0J1XG89) [Used to download the YouTube video directly through the Microsoft Store application interface]</w:t>
+      </w:r>
+    </w:p>
+    <w:p>
+      <w:pPr>
+        <w:ind w:firstLine="720"/>
+        <w:rPr>
+          <w:lang w:val="en-US"/>
+        </w:rPr>
+      </w:pPr>
       <w:r>
         <w:t xml:space="preserve">* </w:t>
       </w:r>
@@ -227,7 +271,7 @@
           <w:bCs/>
           <w:lang w:val="en-US"/>
         </w:rPr>
-        <w:t>Download Method</w:t>
+        <w:t>Download Format</w:t>
       </w:r>
       <w:r>
         <w:rPr>
@@ -236,19 +280,16 @@
         <w:t xml:space="preserve">: </w:t>
       </w:r>
       <w:r>
-        <w:t xml:space="preserve">Tube Owner [Microsoft App </w:t>
-      </w:r>
-      <w:r>
-        <w:rPr>
-          <w:lang w:val="en-US"/>
-        </w:rPr>
-        <w:t>YouTube Video Downloader</w:t>
-      </w:r>
-      <w:r>
-        <w:rPr>
-          <w:lang w:val="en-US"/>
-        </w:rPr>
-        <w:t>]</w:t>
+        <w:rPr>
+          <w:lang w:val="en-US"/>
+        </w:rPr>
+        <w:t>.</w:t>
+      </w:r>
+      <w:r>
+        <w:rPr>
+          <w:lang w:val="en-US"/>
+        </w:rPr>
+        <w:t>mp4</w:t>
       </w:r>
     </w:p>
     <w:p>
@@ -267,7 +308,7 @@
           <w:bCs/>
           <w:lang w:val="en-US"/>
         </w:rPr>
-        <w:t>Download Format</w:t>
+        <w:t>Download Quality</w:t>
       </w:r>
       <w:r>
         <w:rPr>
@@ -277,15 +318,9 @@
       </w:r>
       <w:r>
         <w:rPr>
-          <w:lang w:val="en-US"/>
-        </w:rPr>
-        <w:t>.</w:t>
-      </w:r>
-      <w:r>
-        <w:rPr>
-          <w:lang w:val="en-US"/>
-        </w:rPr>
-        <w:t>mp4</w:t>
+          <w:rFonts w:ascii="Roboto Mono" w:hAnsi="Roboto Mono"/>
+        </w:rPr>
+        <w:t>Low (SD)</w:t>
       </w:r>
     </w:p>
     <w:p>
@@ -304,7 +339,7 @@
           <w:bCs/>
           <w:lang w:val="en-US"/>
         </w:rPr>
-        <w:t>Download Quality</w:t>
+        <w:t>Download Date</w:t>
       </w:r>
       <w:r>
         <w:rPr>
@@ -314,15 +349,35 @@
       </w:r>
       <w:r>
         <w:rPr>
-          <w:rFonts w:ascii="Roboto Mono" w:hAnsi="Roboto Mono"/>
-        </w:rPr>
-        <w:t>Low (SD)</w:t>
+          <w:lang w:val="en-US"/>
+        </w:rPr>
+        <w:t>10</w:t>
+      </w:r>
+      <w:r>
+        <w:rPr>
+          <w:lang w:val="en-US"/>
+        </w:rPr>
+        <w:t>/2</w:t>
+      </w:r>
+      <w:r>
+        <w:rPr>
+          <w:lang w:val="en-US"/>
+        </w:rPr>
+        <w:t>7</w:t>
+      </w:r>
+      <w:r>
+        <w:rPr>
+          <w:lang w:val="en-US"/>
+        </w:rPr>
+        <w:t>/2025</w:t>
       </w:r>
     </w:p>
     <w:p>
       <w:pPr>
-        <w:ind w:firstLine="720"/>
-        <w:rPr>
+        <w:ind w:left="720"/>
+        <w:rPr>
+          <w:sz w:val="10"/>
+          <w:szCs w:val="10"/>
           <w:lang w:val="en-US"/>
         </w:rPr>
       </w:pPr>
@@ -335,57 +390,6 @@
           <w:bCs/>
           <w:lang w:val="en-US"/>
         </w:rPr>
-        <w:t>Download Date</w:t>
-      </w:r>
-      <w:r>
-        <w:rPr>
-          <w:lang w:val="en-US"/>
-        </w:rPr>
-        <w:t xml:space="preserve">: </w:t>
-      </w:r>
-      <w:r>
-        <w:rPr>
-          <w:lang w:val="en-US"/>
-        </w:rPr>
-        <w:t>10</w:t>
-      </w:r>
-      <w:r>
-        <w:rPr>
-          <w:lang w:val="en-US"/>
-        </w:rPr>
-        <w:t>/2</w:t>
-      </w:r>
-      <w:r>
-        <w:rPr>
-          <w:lang w:val="en-US"/>
-        </w:rPr>
-        <w:t>7</w:t>
-      </w:r>
-      <w:r>
-        <w:rPr>
-          <w:lang w:val="en-US"/>
-        </w:rPr>
-        <w:t>/2025</w:t>
-      </w:r>
-    </w:p>
-    <w:p>
-      <w:pPr>
-        <w:ind w:firstLine="720"/>
-        <w:rPr>
-          <w:sz w:val="10"/>
-          <w:szCs w:val="10"/>
-          <w:lang w:val="en-US"/>
-        </w:rPr>
-      </w:pPr>
-      <w:r>
-        <w:t xml:space="preserve">* </w:t>
-      </w:r>
-      <w:r>
-        <w:rPr>
-          <w:b/>
-          <w:bCs/>
-          <w:lang w:val="en-US"/>
-        </w:rPr>
         <w:t>Saved Location</w:t>
       </w:r>
       <w:r>
@@ -403,8 +407,6 @@
       <w:proofErr w:type="spellStart"/>
       <w:r>
         <w:rPr>
-          <w:sz w:val="10"/>
-          <w:szCs w:val="10"/>
           <w:lang w:val="en-US"/>
         </w:rPr>
         <w:t>StorageType</w:t>
@@ -412,17 +414,19 @@
       <w:proofErr w:type="spellEnd"/>
       <w:r>
         <w:rPr>
-          <w:sz w:val="10"/>
-          <w:szCs w:val="10"/>
-          <w:lang w:val="en-US"/>
-        </w:rPr>
-        <w:t xml:space="preserve">: Cloud -&gt; Platform: GitHub -&gt; Account: </w:t>
+          <w:lang w:val="en-US"/>
+        </w:rPr>
+        <w:t>: Cloud -&gt; Platform: GitHub -&gt; Account:</w:t>
+      </w:r>
+      <w:r>
+        <w:rPr>
+          <w:lang w:val="en-US"/>
+        </w:rPr>
+        <w:br/>
       </w:r>
       <w:proofErr w:type="spellStart"/>
       <w:r>
         <w:rPr>
-          <w:sz w:val="10"/>
-          <w:szCs w:val="10"/>
           <w:lang w:val="en-US"/>
         </w:rPr>
         <w:t>musickingdomelbaf</w:t>
@@ -430,8 +434,6 @@
       <w:proofErr w:type="spellEnd"/>
       <w:r>
         <w:rPr>
-          <w:sz w:val="10"/>
-          <w:szCs w:val="10"/>
           <w:lang w:val="en-US"/>
         </w:rPr>
         <w:t xml:space="preserve"> -&gt; Repository: </w:t>
@@ -439,8 +441,6 @@
       <w:proofErr w:type="spellStart"/>
       <w:r>
         <w:rPr>
-          <w:sz w:val="10"/>
-          <w:szCs w:val="10"/>
           <w:lang w:val="en-US"/>
         </w:rPr>
         <w:t>kingdomheartsMusic</w:t>
@@ -448,22 +448,16 @@
       <w:proofErr w:type="spellEnd"/>
       <w:r>
         <w:rPr>
-          <w:sz w:val="10"/>
-          <w:szCs w:val="10"/>
-          <w:lang w:val="en-US"/>
-        </w:rPr>
-        <w:t xml:space="preserve"> -&gt; File: Music/1-Prehistoric</w:t>
-      </w:r>
-      <w:proofErr w:type="gramStart"/>
-      <w:r>
-        <w:rPr>
-          <w:sz w:val="10"/>
-          <w:szCs w:val="10"/>
-          <w:lang w:val="en-US"/>
-        </w:rPr>
-        <w:t>/..</w:t>
-      </w:r>
-      <w:proofErr w:type="gramEnd"/>
+          <w:lang w:val="en-US"/>
+        </w:rPr>
+        <w:t xml:space="preserve"> -&gt; File: Music/1-Prehistoric/..</w:t>
+      </w:r>
+      <w:r>
+        <w:rPr>
+          <w:lang w:val="en-US"/>
+        </w:rPr>
+        <w:t xml:space="preserve"> </w:t>
+      </w:r>
     </w:p>
     <w:p>
       <w:pPr>
@@ -610,6 +604,92 @@
     </w:lvl>
   </w:abstractNum>
   <w:abstractNum w:abstractNumId="1" w15:restartNumberingAfterBreak="0">
+    <w:nsid w:val="28A4655C"/>
+    <w:multiLevelType w:val="hybridMultilevel"/>
+    <w:tmpl w:val="7C96FB70"/>
+    <w:lvl w:ilvl="0" w:tplc="0409000F">
+      <w:start w:val="1"/>
+      <w:numFmt w:val="decimal"/>
+      <w:lvlText w:val="%1."/>
+      <w:lvlJc w:val="left"/>
+      <w:pPr>
+        <w:ind w:left="720" w:hanging="360"/>
+      </w:pPr>
+    </w:lvl>
+    <w:lvl w:ilvl="1" w:tplc="04090019" w:tentative="1">
+      <w:start w:val="1"/>
+      <w:numFmt w:val="lowerLetter"/>
+      <w:lvlText w:val="%2."/>
+      <w:lvlJc w:val="left"/>
+      <w:pPr>
+        <w:ind w:left="1440" w:hanging="360"/>
+      </w:pPr>
+    </w:lvl>
+    <w:lvl w:ilvl="2" w:tplc="0409001B" w:tentative="1">
+      <w:start w:val="1"/>
+      <w:numFmt w:val="lowerRoman"/>
+      <w:lvlText w:val="%3."/>
+      <w:lvlJc w:val="right"/>
+      <w:pPr>
+        <w:ind w:left="2160" w:hanging="180"/>
+      </w:pPr>
+    </w:lvl>
+    <w:lvl w:ilvl="3" w:tplc="0409000F" w:tentative="1">
+      <w:start w:val="1"/>
+      <w:numFmt w:val="decimal"/>
+      <w:lvlText w:val="%4."/>
+      <w:lvlJc w:val="left"/>
+      <w:pPr>
+        <w:ind w:left="2880" w:hanging="360"/>
+      </w:pPr>
+    </w:lvl>
+    <w:lvl w:ilvl="4" w:tplc="04090019" w:tentative="1">
+      <w:start w:val="1"/>
+      <w:numFmt w:val="lowerLetter"/>
+      <w:lvlText w:val="%5."/>
+      <w:lvlJc w:val="left"/>
+      <w:pPr>
+        <w:ind w:left="3600" w:hanging="360"/>
+      </w:pPr>
+    </w:lvl>
+    <w:lvl w:ilvl="5" w:tplc="0409001B" w:tentative="1">
+      <w:start w:val="1"/>
+      <w:numFmt w:val="lowerRoman"/>
+      <w:lvlText w:val="%6."/>
+      <w:lvlJc w:val="right"/>
+      <w:pPr>
+        <w:ind w:left="4320" w:hanging="180"/>
+      </w:pPr>
+    </w:lvl>
+    <w:lvl w:ilvl="6" w:tplc="0409000F" w:tentative="1">
+      <w:start w:val="1"/>
+      <w:numFmt w:val="decimal"/>
+      <w:lvlText w:val="%7."/>
+      <w:lvlJc w:val="left"/>
+      <w:pPr>
+        <w:ind w:left="5040" w:hanging="360"/>
+      </w:pPr>
+    </w:lvl>
+    <w:lvl w:ilvl="7" w:tplc="04090019" w:tentative="1">
+      <w:start w:val="1"/>
+      <w:numFmt w:val="lowerLetter"/>
+      <w:lvlText w:val="%8."/>
+      <w:lvlJc w:val="left"/>
+      <w:pPr>
+        <w:ind w:left="5760" w:hanging="360"/>
+      </w:pPr>
+    </w:lvl>
+    <w:lvl w:ilvl="8" w:tplc="0409001B" w:tentative="1">
+      <w:start w:val="1"/>
+      <w:numFmt w:val="lowerRoman"/>
+      <w:lvlText w:val="%9."/>
+      <w:lvlJc w:val="right"/>
+      <w:pPr>
+        <w:ind w:left="6480" w:hanging="180"/>
+      </w:pPr>
+    </w:lvl>
+  </w:abstractNum>
+  <w:abstractNum w:abstractNumId="2" w15:restartNumberingAfterBreak="0">
     <w:nsid w:val="73E442E6"/>
     <w:multiLevelType w:val="hybridMultilevel"/>
     <w:tmpl w:val="3D542A6A"/>
@@ -727,6 +807,9 @@
     <w:abstractNumId w:val="0"/>
   </w:num>
   <w:num w:numId="2" w16cid:durableId="1311130416">
+    <w:abstractNumId w:val="2"/>
+  </w:num>
+  <w:num w:numId="3" w16cid:durableId="256331565">
     <w:abstractNumId w:val="1"/>
   </w:num>
 </w:numbering>

</xml_diff>

<commit_message>
Music - Histeria Neanderthals Vocalizing and Playing Instruments - fix source - 11/16/2025
</commit_message>
<xml_diff>
--- a/Music/1-Prehistoric/1-Histeria Neanderthals Vocalizing and Playing Instruments/1-Core (328 KB)/Nathan Plays Acnh/2-Video Tracks/Source.docx
+++ b/Music/1-Prehistoric/1-Histeria Neanderthals Vocalizing and Playing Instruments/1-Core (328 KB)/Nathan Plays Acnh/2-Video Tracks/Source.docx
@@ -21,198 +21,118 @@
         </w:rPr>
       </w:pPr>
       <w:r>
+        <w:rPr>
+          <w:bCs/>
+        </w:rPr>
+        <w:t>*</w:t>
+      </w:r>
+      <w:r>
+        <w:rPr>
+          <w:b/>
+        </w:rPr>
+        <w:t xml:space="preserve"> Source ID: </w:t>
+      </w:r>
+      <w:r>
+        <w:rPr>
+          <w:bCs/>
+        </w:rPr>
+        <w:t>24</w:t>
+      </w:r>
+      <w:r>
+        <w:rPr>
+          <w:bCs/>
+        </w:rPr>
+        <w:t>3</w:t>
+      </w:r>
+      <w:r>
+        <w:br/>
+      </w:r>
+      <w:r>
         <w:t xml:space="preserve">* </w:t>
       </w:r>
       <w:r>
+        <w:rPr>
+          <w:b/>
+        </w:rPr>
+        <w:t>Content Title</w:t>
+      </w:r>
+      <w:r>
+        <w:t>: [Histeria Neanderthals Vocalizing and Playing Instruments (reupload from deleted channel) 480p.mp4 -&gt; Histeria Neanderthals Vocalizing and Playing Instruments.mp4] [Histeria Neanderthals Vocalizing and Playing Instruments]</w:t>
+      </w:r>
+      <w:r>
+        <w:br/>
+        <w:t xml:space="preserve">* </w:t>
+      </w:r>
+      <w:r>
+        <w:rPr>
+          <w:b/>
+        </w:rPr>
+        <w:t>Content Type</w:t>
+      </w:r>
+      <w:r>
+        <w:t>: Video</w:t>
+      </w:r>
+    </w:p>
+    <w:p>
+      <w:pPr>
+        <w:ind w:left="720"/>
+      </w:pPr>
+      <w:r>
+        <w:t xml:space="preserve">* </w:t>
+      </w:r>
+      <w:r>
+        <w:rPr>
+          <w:b/>
+        </w:rPr>
+        <w:t>Domain</w:t>
+      </w:r>
+      <w:r>
+        <w:t>: Entertainment</w:t>
+      </w:r>
+      <w:r>
+        <w:br/>
+        <w:t xml:space="preserve">* </w:t>
+      </w:r>
+      <w:r>
+        <w:rPr>
+          <w:b/>
+        </w:rPr>
+        <w:t>Source Platform</w:t>
+      </w:r>
+      <w:r>
+        <w:t>: YouTube (https://www.youtube.com)</w:t>
+      </w:r>
+    </w:p>
+    <w:p>
+      <w:pPr>
+        <w:ind w:left="720"/>
         <w:rPr>
           <w:b/>
           <w:bCs/>
           <w:lang w:val="en-US"/>
         </w:rPr>
-        <w:t>Download Name</w:t>
-      </w:r>
-      <w:r>
-        <w:rPr>
-          <w:lang w:val="en-US"/>
-        </w:rPr>
-        <w:t>: [</w:t>
-      </w:r>
-      <w:r>
-        <w:rPr>
-          <w:lang w:val="en-US"/>
-        </w:rPr>
-        <w:t>Histeria Neanderthals Vocalizing and Playing Instruments (reupload from deleted channel) 480p</w:t>
-      </w:r>
-      <w:r>
-        <w:rPr>
-          <w:lang w:val="en-US"/>
-        </w:rPr>
-        <w:t>.</w:t>
-      </w:r>
-      <w:r>
-        <w:rPr>
-          <w:lang w:val="en-US"/>
-        </w:rPr>
-        <w:t>mp4</w:t>
-      </w:r>
-      <w:r>
-        <w:rPr>
-          <w:lang w:val="en-US"/>
-        </w:rPr>
-        <w:t xml:space="preserve"> -&gt; </w:t>
-      </w:r>
-      <w:r>
-        <w:rPr>
-          <w:lang w:val="en-US"/>
-        </w:rPr>
-        <w:t>Histeria Neanderthals Vocalizing and Playing Instruments</w:t>
-      </w:r>
-      <w:r>
-        <w:rPr>
-          <w:lang w:val="en-US"/>
-        </w:rPr>
-        <w:t>.</w:t>
-      </w:r>
-      <w:r>
-        <w:rPr>
-          <w:lang w:val="en-US"/>
-        </w:rPr>
-        <w:t>mp4</w:t>
-      </w:r>
-      <w:r>
-        <w:rPr>
-          <w:lang w:val="en-US"/>
-        </w:rPr>
-        <w:t>] [</w:t>
-      </w:r>
-      <w:r>
-        <w:rPr>
-          <w:lang w:val="en-US"/>
-        </w:rPr>
-        <w:t>Histeria Neanderthals Vocalizing and Playing Instruments</w:t>
-      </w:r>
-      <w:r>
-        <w:rPr>
-          <w:lang w:val="en-US"/>
-        </w:rPr>
-        <w:t>]</w:t>
-      </w:r>
-      <w:r>
-        <w:rPr>
-          <w:lang w:val="en-US"/>
-        </w:rPr>
-        <w:br/>
-      </w:r>
+      </w:pPr>
       <w:r>
         <w:t xml:space="preserve">* </w:t>
       </w:r>
       <w:r>
         <w:rPr>
           <w:b/>
-          <w:bCs/>
-          <w:lang w:val="en-US"/>
-        </w:rPr>
-        <w:t>Download Type</w:t>
-      </w:r>
-      <w:r>
-        <w:rPr>
-          <w:lang w:val="en-US"/>
-        </w:rPr>
-        <w:t xml:space="preserve">: </w:t>
-      </w:r>
-      <w:r>
-        <w:rPr>
-          <w:lang w:val="en-US"/>
-        </w:rPr>
-        <w:t>Video</w:t>
-      </w:r>
-    </w:p>
-    <w:p>
-      <w:pPr>
-        <w:ind w:left="720"/>
-      </w:pPr>
-      <w:r>
-        <w:t xml:space="preserve">* </w:t>
-      </w:r>
-      <w:r>
-        <w:rPr>
-          <w:b/>
-          <w:bCs/>
-          <w:lang w:val="en-US"/>
-        </w:rPr>
-        <w:t>Source Type</w:t>
-      </w:r>
-      <w:r>
-        <w:rPr>
-          <w:lang w:val="en-US"/>
-        </w:rPr>
-        <w:t>: Entertainment</w:t>
-      </w:r>
-      <w:r>
-        <w:rPr>
-          <w:lang w:val="en-US"/>
-        </w:rPr>
-        <w:br/>
-      </w:r>
-      <w:r>
-        <w:t xml:space="preserve">* </w:t>
-      </w:r>
-      <w:r>
-        <w:rPr>
-          <w:b/>
-          <w:bCs/>
-        </w:rPr>
-        <w:t>Source Platform</w:t>
-      </w:r>
-      <w:r>
-        <w:t xml:space="preserve">: </w:t>
-      </w:r>
-      <w:r>
-        <w:t>YouTube (https://www.youtube.com)</w:t>
-      </w:r>
-    </w:p>
-    <w:p>
-      <w:pPr>
-        <w:ind w:left="720"/>
-        <w:rPr>
-          <w:b/>
-          <w:bCs/>
-          <w:lang w:val="en-US"/>
-        </w:rPr>
-      </w:pPr>
-      <w:r>
-        <w:t xml:space="preserve">* </w:t>
-      </w:r>
-      <w:r>
-        <w:rPr>
-          <w:b/>
-          <w:bCs/>
-          <w:lang w:val="en-US"/>
-        </w:rPr>
-        <w:t>Download Source</w:t>
-      </w:r>
-      <w:r>
-        <w:rPr>
-          <w:lang w:val="en-US"/>
-        </w:rPr>
+        </w:rPr>
+        <w:t>Source Reference</w:t>
+      </w:r>
+      <w:r>
         <w:t xml:space="preserve">: </w:t>
       </w:r>
       <w:hyperlink r:id="rId5" w:history="1">
         <w:r>
           <w:rPr>
             <w:rStyle w:val="Hyperlink"/>
-            <w:lang w:val="en-US"/>
           </w:rPr>
           <w:t>https://www.youtube.com/watch?v=D5C5GKeDQRc</w:t>
         </w:r>
       </w:hyperlink>
       <w:r>
-        <w:rPr>
-          <w:lang w:val="en-US"/>
-        </w:rPr>
-        <w:t xml:space="preserve"> </w:t>
-      </w:r>
-      <w:r>
         <w:br/>
       </w:r>
       <w:r>
@@ -223,36 +143,62 @@
           <w:b/>
           <w:bCs/>
         </w:rPr>
-        <w:t>Download Server / Mirror</w:t>
+        <w:t>Source Type</w:t>
       </w:r>
       <w:r>
         <w:t xml:space="preserve">: </w:t>
       </w:r>
       <w:r>
-        <w:t>https://www.youtube.com [YouTube Server]</w:t>
+        <w:t>Downloaded</w:t>
       </w:r>
       <w:r>
         <w:br/>
-      </w:r>
-      <w:r>
         <w:t xml:space="preserve">* </w:t>
       </w:r>
       <w:r>
         <w:rPr>
           <w:b/>
           <w:bCs/>
-          <w:lang w:val="en-US"/>
-        </w:rPr>
-        <w:t>Download Method</w:t>
-      </w:r>
-      <w:r>
-        <w:rPr>
-          <w:lang w:val="en-US"/>
-        </w:rPr>
-        <w:t xml:space="preserve">: </w:t>
-      </w:r>
-      <w:r>
-        <w:t>Application: Tube Owner – Microsoft App (https://apps.microsoft.com/detail/tube-owner/9N9JX0J1XG89) [Used to download the YouTube video directly through the Microsoft Store application interface]</w:t>
+        </w:rPr>
+        <w:t>Source Nature:</w:t>
+      </w:r>
+      <w:r>
+        <w:t xml:space="preserve"> </w:t>
+      </w:r>
+      <w:r>
+        <w:t>D</w:t>
+      </w:r>
+      <w:r>
+        <w:t>igital</w:t>
+      </w:r>
+      <w:r>
+        <w:t xml:space="preserve"> </w:t>
+      </w:r>
+      <w:r>
+        <w:br/>
+        <w:t xml:space="preserve">* </w:t>
+      </w:r>
+      <w:r>
+        <w:rPr>
+          <w:b/>
+        </w:rPr>
+        <w:t>Storage Host</w:t>
+      </w:r>
+      <w:r>
+        <w:t>: https://www.youtube.com [YouTube Server]</w:t>
+      </w:r>
+      <w:r>
+        <w:br/>
+        <w:t xml:space="preserve">* </w:t>
+      </w:r>
+      <w:r>
+        <w:rPr>
+          <w:b/>
+        </w:rPr>
+        <w:t>Acquisition Method</w:t>
+      </w:r>
+      <w:r>
+        <w:t>: Application: Tube Owner – Microsoft App (https://apps.microsoft.com/detail/tube-owner/9N9JX0J1XG89) [Used to download the YouTube video directly through the Microsoft Store application interface]</w:t>
       </w:r>
     </w:p>
     <w:p>
@@ -268,28 +214,11 @@
       <w:r>
         <w:rPr>
           <w:b/>
-          <w:bCs/>
-          <w:lang w:val="en-US"/>
-        </w:rPr>
-        <w:t>Download Format</w:t>
-      </w:r>
-      <w:r>
-        <w:rPr>
-          <w:lang w:val="en-US"/>
-        </w:rPr>
-        <w:t xml:space="preserve">: </w:t>
-      </w:r>
-      <w:r>
-        <w:rPr>
-          <w:lang w:val="en-US"/>
-        </w:rPr>
-        <w:t>.</w:t>
-      </w:r>
-      <w:r>
-        <w:rPr>
-          <w:lang w:val="en-US"/>
-        </w:rPr>
-        <w:t>mp4</w:t>
+        </w:rPr>
+        <w:t>File Format</w:t>
+      </w:r>
+      <w:r>
+        <w:t>: .mp4</w:t>
       </w:r>
     </w:p>
     <w:p>
@@ -305,22 +234,11 @@
       <w:r>
         <w:rPr>
           <w:b/>
-          <w:bCs/>
-          <w:lang w:val="en-US"/>
-        </w:rPr>
-        <w:t>Download Quality</w:t>
-      </w:r>
-      <w:r>
-        <w:rPr>
-          <w:lang w:val="en-US"/>
-        </w:rPr>
-        <w:t xml:space="preserve">: </w:t>
-      </w:r>
-      <w:r>
-        <w:rPr>
-          <w:rFonts w:ascii="Roboto Mono" w:hAnsi="Roboto Mono"/>
-        </w:rPr>
-        <w:t>Low (SD)</w:t>
+        </w:rPr>
+        <w:t>Content Quality</w:t>
+      </w:r>
+      <w:r>
+        <w:t>: Low (SD)</w:t>
       </w:r>
     </w:p>
     <w:p>
@@ -336,40 +254,11 @@
       <w:r>
         <w:rPr>
           <w:b/>
-          <w:bCs/>
-          <w:lang w:val="en-US"/>
-        </w:rPr>
-        <w:t>Download Date</w:t>
-      </w:r>
-      <w:r>
-        <w:rPr>
-          <w:lang w:val="en-US"/>
-        </w:rPr>
-        <w:t xml:space="preserve">: </w:t>
-      </w:r>
-      <w:r>
-        <w:rPr>
-          <w:lang w:val="en-US"/>
-        </w:rPr>
-        <w:t>10</w:t>
-      </w:r>
-      <w:r>
-        <w:rPr>
-          <w:lang w:val="en-US"/>
-        </w:rPr>
-        <w:t>/2</w:t>
-      </w:r>
-      <w:r>
-        <w:rPr>
-          <w:lang w:val="en-US"/>
-        </w:rPr>
-        <w:t>7</w:t>
-      </w:r>
-      <w:r>
-        <w:rPr>
-          <w:lang w:val="en-US"/>
-        </w:rPr>
-        <w:t>/2025</w:t>
+        </w:rPr>
+        <w:t>Acquisition Date</w:t>
+      </w:r>
+      <w:r>
+        <w:t>: 10/27/2025</w:t>
       </w:r>
     </w:p>
     <w:p>
@@ -387,76 +276,15 @@
       <w:r>
         <w:rPr>
           <w:b/>
-          <w:bCs/>
-          <w:lang w:val="en-US"/>
-        </w:rPr>
-        <w:t>Saved Location</w:t>
-      </w:r>
-      <w:r>
-        <w:rPr>
-          <w:lang w:val="en-US"/>
-        </w:rPr>
-        <w:t>:</w:t>
-      </w:r>
-      <w:r>
-        <w:rPr>
-          <w:lang w:val="en-US"/>
-        </w:rPr>
-        <w:t xml:space="preserve"> </w:t>
-      </w:r>
-      <w:proofErr w:type="spellStart"/>
-      <w:r>
-        <w:rPr>
-          <w:lang w:val="en-US"/>
-        </w:rPr>
-        <w:t>StorageType</w:t>
-      </w:r>
-      <w:proofErr w:type="spellEnd"/>
-      <w:r>
-        <w:rPr>
-          <w:lang w:val="en-US"/>
-        </w:rPr>
-        <w:t>: Cloud -&gt; Platform: GitHub -&gt; Account:</w:t>
-      </w:r>
-      <w:r>
-        <w:rPr>
-          <w:lang w:val="en-US"/>
-        </w:rPr>
+        </w:rPr>
+        <w:t>Storage Location</w:t>
+      </w:r>
+      <w:r>
+        <w:t>: StorageType: Cloud -&gt; Platform: GitHub -&gt; Account:</w:t>
+      </w:r>
+      <w:r>
         <w:br/>
-      </w:r>
-      <w:proofErr w:type="spellStart"/>
-      <w:r>
-        <w:rPr>
-          <w:lang w:val="en-US"/>
-        </w:rPr>
-        <w:t>musickingdomelbaf</w:t>
-      </w:r>
-      <w:proofErr w:type="spellEnd"/>
-      <w:r>
-        <w:rPr>
-          <w:lang w:val="en-US"/>
-        </w:rPr>
-        <w:t xml:space="preserve"> -&gt; Repository: </w:t>
-      </w:r>
-      <w:proofErr w:type="spellStart"/>
-      <w:r>
-        <w:rPr>
-          <w:lang w:val="en-US"/>
-        </w:rPr>
-        <w:t>kingdomheartsMusic</w:t>
-      </w:r>
-      <w:proofErr w:type="spellEnd"/>
-      <w:r>
-        <w:rPr>
-          <w:lang w:val="en-US"/>
-        </w:rPr>
-        <w:t xml:space="preserve"> -&gt; File: Music/1-Prehistoric/..</w:t>
-      </w:r>
-      <w:r>
-        <w:rPr>
-          <w:lang w:val="en-US"/>
-        </w:rPr>
-        <w:t xml:space="preserve"> </w:t>
+        <w:t xml:space="preserve">musickingdomelbaf -&gt; Repository: kingdomheartsMusic -&gt; File: Music/1-Prehistoric/.. </w:t>
       </w:r>
     </w:p>
     <w:p>
@@ -472,15 +300,10 @@
       <w:r>
         <w:rPr>
           <w:b/>
-          <w:bCs/>
-          <w:lang w:val="en-US"/>
         </w:rPr>
         <w:t>Notes</w:t>
       </w:r>
       <w:r>
-        <w:rPr>
-          <w:lang w:val="en-US"/>
-        </w:rPr>
         <w:t xml:space="preserve">: </w:t>
       </w:r>
     </w:p>

</xml_diff>